<commit_message>
Reverted back to Mondays working backup
Fixed a small error where the program crashes when you don’t enter a
number in the main menu.
</commit_message>
<xml_diff>
--- a/SOFT050 Report.docx
+++ b/SOFT050 Report.docx
@@ -13,6 +13,7 @@
           <w:szCs w:val="28"/>
         </w:rPr>
       </w:pPr>
+      <w:proofErr w:type="spellStart"/>
       <w:r>
         <w:rPr>
           <w:rFonts w:ascii="Arial" w:hAnsi="Arial" w:cs="Arial"/>
@@ -21,7 +22,18 @@
           <w:sz w:val="260"/>
           <w:szCs w:val="28"/>
         </w:rPr>
-        <w:t>FTPy!</w:t>
+        <w:t>FTPy</w:t>
+      </w:r>
+      <w:proofErr w:type="spellEnd"/>
+      <w:r>
+        <w:rPr>
+          <w:rFonts w:ascii="Arial" w:hAnsi="Arial" w:cs="Arial"/>
+          <w:b/>
+          <w:color w:val="8DB3E2" w:themeColor="text2" w:themeTint="66"/>
+          <w:sz w:val="260"/>
+          <w:szCs w:val="28"/>
+        </w:rPr>
+        <w:t>!</w:t>
       </w:r>
     </w:p>
     <w:p>
@@ -552,15 +564,51 @@
           <w:sz w:val="28"/>
           <w:szCs w:val="28"/>
         </w:rPr>
-        <w:t xml:space="preserve"> because I started learning it via Codeacademy in September and it is the language I have the most experience using and have the most knowledge about.</w:t>
-      </w:r>
-      <w:r>
-        <w:rPr>
-          <w:rFonts w:ascii="Arial" w:hAnsi="Arial" w:cs="Arial"/>
-          <w:sz w:val="28"/>
-          <w:szCs w:val="28"/>
-        </w:rPr>
-        <w:t xml:space="preserve"> It also comes pre installed on my Macbook and runs very well on UNIX based systems.</w:t>
+        <w:t xml:space="preserve"> because I started learning it via </w:t>
+      </w:r>
+      <w:proofErr w:type="spellStart"/>
+      <w:r>
+        <w:rPr>
+          <w:rFonts w:ascii="Arial" w:hAnsi="Arial" w:cs="Arial"/>
+          <w:sz w:val="28"/>
+          <w:szCs w:val="28"/>
+        </w:rPr>
+        <w:t>Codeacademy</w:t>
+      </w:r>
+      <w:proofErr w:type="spellEnd"/>
+      <w:r>
+        <w:rPr>
+          <w:rFonts w:ascii="Arial" w:hAnsi="Arial" w:cs="Arial"/>
+          <w:sz w:val="28"/>
+          <w:szCs w:val="28"/>
+        </w:rPr>
+        <w:t xml:space="preserve"> in September and it is the language I have the most experience using and have the most knowledge about.</w:t>
+      </w:r>
+      <w:r>
+        <w:rPr>
+          <w:rFonts w:ascii="Arial" w:hAnsi="Arial" w:cs="Arial"/>
+          <w:sz w:val="28"/>
+          <w:szCs w:val="28"/>
+        </w:rPr>
+        <w:t xml:space="preserve"> It also comes pre installed on my </w:t>
+      </w:r>
+      <w:proofErr w:type="spellStart"/>
+      <w:r>
+        <w:rPr>
+          <w:rFonts w:ascii="Arial" w:hAnsi="Arial" w:cs="Arial"/>
+          <w:sz w:val="28"/>
+          <w:szCs w:val="28"/>
+        </w:rPr>
+        <w:t>Macbook</w:t>
+      </w:r>
+      <w:proofErr w:type="spellEnd"/>
+      <w:r>
+        <w:rPr>
+          <w:rFonts w:ascii="Arial" w:hAnsi="Arial" w:cs="Arial"/>
+          <w:sz w:val="28"/>
+          <w:szCs w:val="28"/>
+        </w:rPr>
+        <w:t xml:space="preserve"> and runs very well on UNIX based systems.</w:t>
       </w:r>
       <w:r>
         <w:rPr>
@@ -622,7 +670,61 @@
           <w:sz w:val="28"/>
           <w:szCs w:val="28"/>
         </w:rPr>
-        <w:t xml:space="preserve">For my IDE I decided to use Github’s Atom text editor because it has Github integration, which I used to be the version control system for my software. It also includes python syntax highlighting and allows you to edit multiple files at once while viewing the whole project directory on the side of the screen which proved a very useful feature.  As it was a command line based program I decided to test </w:t>
+        <w:t xml:space="preserve">For my IDE I decided to use </w:t>
+      </w:r>
+      <w:proofErr w:type="spellStart"/>
+      <w:r>
+        <w:rPr>
+          <w:rFonts w:ascii="Arial" w:hAnsi="Arial" w:cs="Arial"/>
+          <w:sz w:val="28"/>
+          <w:szCs w:val="28"/>
+        </w:rPr>
+        <w:t>Github’s</w:t>
+      </w:r>
+      <w:proofErr w:type="spellEnd"/>
+      <w:r>
+        <w:rPr>
+          <w:rFonts w:ascii="Arial" w:hAnsi="Arial" w:cs="Arial"/>
+          <w:sz w:val="28"/>
+          <w:szCs w:val="28"/>
+        </w:rPr>
+        <w:t xml:space="preserve"> Atom text editor because it has </w:t>
+      </w:r>
+      <w:proofErr w:type="spellStart"/>
+      <w:r>
+        <w:rPr>
+          <w:rFonts w:ascii="Arial" w:hAnsi="Arial" w:cs="Arial"/>
+          <w:sz w:val="28"/>
+          <w:szCs w:val="28"/>
+        </w:rPr>
+        <w:t>Github</w:t>
+      </w:r>
+      <w:proofErr w:type="spellEnd"/>
+      <w:r>
+        <w:rPr>
+          <w:rFonts w:ascii="Arial" w:hAnsi="Arial" w:cs="Arial"/>
+          <w:sz w:val="28"/>
+          <w:szCs w:val="28"/>
+        </w:rPr>
+        <w:t xml:space="preserve"> integration, which I used to be the version control system for my software. It also includes python syntax highlighting and allows you to edit multiple files at once while viewing the whole project directory on the side of the </w:t>
+      </w:r>
+      <w:proofErr w:type="gramStart"/>
+      <w:r>
+        <w:rPr>
+          <w:rFonts w:ascii="Arial" w:hAnsi="Arial" w:cs="Arial"/>
+          <w:sz w:val="28"/>
+          <w:szCs w:val="28"/>
+        </w:rPr>
+        <w:t>screen which</w:t>
+      </w:r>
+      <w:proofErr w:type="gramEnd"/>
+      <w:r>
+        <w:rPr>
+          <w:rFonts w:ascii="Arial" w:hAnsi="Arial" w:cs="Arial"/>
+          <w:sz w:val="28"/>
+          <w:szCs w:val="28"/>
+        </w:rPr>
+        <w:t xml:space="preserve"> proved a very useful feature.  As it was a command line based program I decided to test </w:t>
       </w:r>
       <w:r>
         <w:rPr>
@@ -4610,6 +4712,7 @@
         </w:rPr>
         <w:t xml:space="preserve">It currently only works over local networks).  </w:t>
       </w:r>
+      <w:proofErr w:type="gramStart"/>
       <w:r>
         <w:rPr>
           <w:rFonts w:ascii="Arial" w:hAnsi="Arial" w:cs="Arial"/>
@@ -4624,7 +4727,16 @@
           <w:sz w:val="28"/>
           <w:szCs w:val="28"/>
         </w:rPr>
-        <w:t>the user is receiving a file you can leave this blank which opens up all addresses. But for a more secure option you can also type in the address you’re planning to receive a file from in order to only receive a connection from a specific machine.</w:t>
+        <w:t>the</w:t>
+      </w:r>
+      <w:proofErr w:type="gramEnd"/>
+      <w:r>
+        <w:rPr>
+          <w:rFonts w:ascii="Arial" w:hAnsi="Arial" w:cs="Arial"/>
+          <w:sz w:val="28"/>
+          <w:szCs w:val="28"/>
+        </w:rPr>
+        <w:t xml:space="preserve"> user is receiving a file you can leave this blank which opens up all addresses. But for a more secure option you can also type in the address you’re planning to receive a file from in order to only receive a connection from a specific machine.</w:t>
       </w:r>
       <w:r>
         <w:rPr>
@@ -4672,7 +4784,25 @@
           <w:sz w:val="28"/>
           <w:szCs w:val="28"/>
         </w:rPr>
-        <w:t xml:space="preserve"> it’s in the same directory as the program It will be sent while the user will be sent back to the main menu.</w:t>
+        <w:t xml:space="preserve"> it’s in the same directory as the program </w:t>
+      </w:r>
+      <w:proofErr w:type="gramStart"/>
+      <w:r>
+        <w:rPr>
+          <w:rFonts w:ascii="Arial" w:hAnsi="Arial" w:cs="Arial"/>
+          <w:sz w:val="28"/>
+          <w:szCs w:val="28"/>
+        </w:rPr>
+        <w:t>It</w:t>
+      </w:r>
+      <w:proofErr w:type="gramEnd"/>
+      <w:r>
+        <w:rPr>
+          <w:rFonts w:ascii="Arial" w:hAnsi="Arial" w:cs="Arial"/>
+          <w:sz w:val="28"/>
+          <w:szCs w:val="28"/>
+        </w:rPr>
+        <w:t xml:space="preserve"> will be sent while the user will be sent back to the main menu.</w:t>
       </w:r>
     </w:p>
     <w:p>
@@ -5297,7 +5427,25 @@
           <w:sz w:val="28"/>
           <w:szCs w:val="28"/>
         </w:rPr>
-        <w:t>This file contains the menu() function which is used to print the main menu to the screen and prompts the user for their numerical input. This then gets passed to an if-else statement, which declares instances of classes needed t</w:t>
+        <w:t xml:space="preserve">This file contains the </w:t>
+      </w:r>
+      <w:proofErr w:type="gramStart"/>
+      <w:r>
+        <w:rPr>
+          <w:rFonts w:ascii="Arial" w:hAnsi="Arial" w:cs="Arial"/>
+          <w:sz w:val="28"/>
+          <w:szCs w:val="28"/>
+        </w:rPr>
+        <w:t>menu(</w:t>
+      </w:r>
+      <w:proofErr w:type="gramEnd"/>
+      <w:r>
+        <w:rPr>
+          <w:rFonts w:ascii="Arial" w:hAnsi="Arial" w:cs="Arial"/>
+          <w:sz w:val="28"/>
+          <w:szCs w:val="28"/>
+        </w:rPr>
+        <w:t>) function which is used to print the main menu to the screen and prompts the user for their numerical input. This then gets passed to an if-else statement, which declares instances of classes needed t</w:t>
       </w:r>
       <w:r>
         <w:rPr>
@@ -5585,7 +5733,25 @@
           <w:sz w:val="28"/>
           <w:szCs w:val="28"/>
         </w:rPr>
-        <w:t xml:space="preserve"> I designed my classes so that I can have one main file transfer class which creates it’s own socket as well as holding all the functions for getting information about the machine the user is connecting to. An instance of this class is not created when the program executes instead I created two other classes, sendClass and recvClass which both inherit from the file transfer class. This was done</w:t>
+        <w:t xml:space="preserve"> I designed my classes so that I can have one main file transfer class which creates it’s own socket as well as holding all the functions for getting information about the machine the user is connecting to. An instance of this class is not created when the program executes instead I created two other classes, </w:t>
+      </w:r>
+      <w:proofErr w:type="spellStart"/>
+      <w:r>
+        <w:rPr>
+          <w:rFonts w:ascii="Arial" w:hAnsi="Arial" w:cs="Arial"/>
+          <w:sz w:val="28"/>
+          <w:szCs w:val="28"/>
+        </w:rPr>
+        <w:t>sendClass</w:t>
+      </w:r>
+      <w:proofErr w:type="spellEnd"/>
+      <w:r>
+        <w:rPr>
+          <w:rFonts w:ascii="Arial" w:hAnsi="Arial" w:cs="Arial"/>
+          <w:sz w:val="28"/>
+          <w:szCs w:val="28"/>
+        </w:rPr>
+        <w:t xml:space="preserve"> and recvClass which both inherit from the file transfer class. This was done</w:t>
       </w:r>
       <w:r>
         <w:rPr>
@@ -5641,7 +5807,25 @@
           <w:sz w:val="28"/>
           <w:szCs w:val="28"/>
         </w:rPr>
-        <w:t>software development. There is also a loading_screen class inside this file is defined as a thread object. This class was designed to initialize inside other classes functions it’s use is to display a spinning ‘/’ while the program completes another task in order to let the user</w:t>
+        <w:t xml:space="preserve">software development. There is also a </w:t>
+      </w:r>
+      <w:proofErr w:type="spellStart"/>
+      <w:r>
+        <w:rPr>
+          <w:rFonts w:ascii="Arial" w:hAnsi="Arial" w:cs="Arial"/>
+          <w:sz w:val="28"/>
+          <w:szCs w:val="28"/>
+        </w:rPr>
+        <w:t>loading_screen</w:t>
+      </w:r>
+      <w:proofErr w:type="spellEnd"/>
+      <w:r>
+        <w:rPr>
+          <w:rFonts w:ascii="Arial" w:hAnsi="Arial" w:cs="Arial"/>
+          <w:sz w:val="28"/>
+          <w:szCs w:val="28"/>
+        </w:rPr>
+        <w:t xml:space="preserve"> class inside this file is defined as a thread object. This class was designed to initialize inside other classes functions it’s use is to display a spinning ‘/’ while the program completes another task in order to let the user</w:t>
       </w:r>
       <w:r>
         <w:rPr>
@@ -5948,8 +6132,15 @@
                       <wps:txbx>
                         <w:txbxContent>
                           <w:p>
+                            <w:proofErr w:type="spellStart"/>
+                            <w:proofErr w:type="gramStart"/>
                             <w:r>
-                              <w:t>sendClass():</w:t>
+                              <w:t>sendClass</w:t>
+                            </w:r>
+                            <w:proofErr w:type="spellEnd"/>
+                            <w:proofErr w:type="gramEnd"/>
+                            <w:r>
+                              <w:t>():</w:t>
                             </w:r>
                           </w:p>
                           <w:p>
@@ -5958,8 +6149,15 @@
                             </w:r>
                           </w:p>
                           <w:p>
+                            <w:proofErr w:type="spellStart"/>
+                            <w:proofErr w:type="gramStart"/>
                             <w:r>
-                              <w:t>getSendInfo()</w:t>
+                              <w:t>getSendInfo</w:t>
+                            </w:r>
+                            <w:proofErr w:type="spellEnd"/>
+                            <w:proofErr w:type="gramEnd"/>
+                            <w:r>
+                              <w:t>()</w:t>
                             </w:r>
                           </w:p>
                           <w:p>
@@ -5968,16 +6166,29 @@
                                 <w:color w:val="943634" w:themeColor="accent2" w:themeShade="BF"/>
                               </w:rPr>
                             </w:pPr>
+                            <w:proofErr w:type="gramStart"/>
                             <w:r>
                               <w:rPr>
                                 <w:color w:val="943634" w:themeColor="accent2" w:themeShade="BF"/>
                               </w:rPr>
-                              <w:t>sendFile()</w:t>
+                              <w:t>sendFile</w:t>
+                            </w:r>
+                            <w:proofErr w:type="gramEnd"/>
+                            <w:r>
+                              <w:rPr>
+                                <w:color w:val="943634" w:themeColor="accent2" w:themeShade="BF"/>
+                              </w:rPr>
+                              <w:t>()</w:t>
                             </w:r>
                           </w:p>
                           <w:p>
+                            <w:proofErr w:type="gramStart"/>
                             <w:r>
-                              <w:t>threadSend()</w:t>
+                              <w:t>threadSend</w:t>
+                            </w:r>
+                            <w:proofErr w:type="gramEnd"/>
+                            <w:r>
+                              <w:t>()</w:t>
                             </w:r>
                           </w:p>
                         </w:txbxContent>
@@ -6112,8 +6323,18 @@
                       <wps:txbx>
                         <w:txbxContent>
                           <w:p>
+                            <w:proofErr w:type="spellStart"/>
+                            <w:proofErr w:type="gramStart"/>
                             <w:r>
-                              <w:t>FileTrans():</w:t>
+                              <w:t>FileTrans</w:t>
+                            </w:r>
+                            <w:proofErr w:type="spellEnd"/>
+                            <w:r>
+                              <w:t>(</w:t>
+                            </w:r>
+                            <w:proofErr w:type="gramEnd"/>
+                            <w:r>
+                              <w:t>):</w:t>
                             </w:r>
                           </w:p>
                           <w:p>
@@ -6127,13 +6348,27 @@
                             </w:r>
                           </w:p>
                           <w:p>
+                            <w:proofErr w:type="spellStart"/>
+                            <w:proofErr w:type="gramStart"/>
                             <w:r>
-                              <w:t>getConnectionInfo()</w:t>
+                              <w:t>getConnectionInfo</w:t>
+                            </w:r>
+                            <w:proofErr w:type="spellEnd"/>
+                            <w:proofErr w:type="gramEnd"/>
+                            <w:r>
+                              <w:t>()</w:t>
                             </w:r>
                           </w:p>
                           <w:p>
+                            <w:proofErr w:type="spellStart"/>
+                            <w:proofErr w:type="gramStart"/>
                             <w:r>
-                              <w:t>connectSocket()</w:t>
+                              <w:t>connectSocket</w:t>
+                            </w:r>
+                            <w:proofErr w:type="spellEnd"/>
+                            <w:proofErr w:type="gramEnd"/>
+                            <w:r>
+                              <w:t>()</w:t>
                             </w:r>
                           </w:p>
                         </w:txbxContent>
@@ -6260,8 +6495,21 @@
                       <wps:txbx>
                         <w:txbxContent>
                           <w:p>
+                            <w:proofErr w:type="spellStart"/>
                             <w:r>
-                              <w:t>Loading_screen():</w:t>
+                              <w:t>Loading_</w:t>
+                            </w:r>
+                            <w:proofErr w:type="gramStart"/>
+                            <w:r>
+                              <w:t>screen</w:t>
+                            </w:r>
+                            <w:proofErr w:type="spellEnd"/>
+                            <w:r>
+                              <w:t>(</w:t>
+                            </w:r>
+                            <w:proofErr w:type="gramEnd"/>
+                            <w:r>
+                              <w:t>):</w:t>
                             </w:r>
                           </w:p>
                           <w:p>
@@ -6270,8 +6518,13 @@
                             </w:r>
                           </w:p>
                           <w:p>
+                            <w:proofErr w:type="gramStart"/>
                             <w:r>
-                              <w:t>Run()</w:t>
+                              <w:t>Run(</w:t>
+                            </w:r>
+                            <w:proofErr w:type="gramEnd"/>
+                            <w:r>
+                              <w:t>)</w:t>
                             </w:r>
                           </w:p>
                         </w:txbxContent>
@@ -6388,8 +6641,13 @@
                       <wps:txbx>
                         <w:txbxContent>
                           <w:p>
+                            <w:proofErr w:type="gramStart"/>
                             <w:r>
-                              <w:t>recvClass():</w:t>
+                              <w:t>recvClass</w:t>
+                            </w:r>
+                            <w:proofErr w:type="gramEnd"/>
+                            <w:r>
+                              <w:t>():</w:t>
                             </w:r>
                           </w:p>
                           <w:p>
@@ -6403,16 +6661,29 @@
                                 <w:color w:val="943634" w:themeColor="accent2" w:themeShade="BF"/>
                               </w:rPr>
                             </w:pPr>
+                            <w:proofErr w:type="gramStart"/>
                             <w:r>
                               <w:rPr>
                                 <w:color w:val="943634" w:themeColor="accent2" w:themeShade="BF"/>
                               </w:rPr>
-                              <w:t>recvFile()</w:t>
+                              <w:t>recvFile</w:t>
+                            </w:r>
+                            <w:proofErr w:type="gramEnd"/>
+                            <w:r>
+                              <w:rPr>
+                                <w:color w:val="943634" w:themeColor="accent2" w:themeShade="BF"/>
+                              </w:rPr>
+                              <w:t>()</w:t>
                             </w:r>
                           </w:p>
                           <w:p>
+                            <w:proofErr w:type="gramStart"/>
                             <w:r>
-                              <w:t>threadRecv()</w:t>
+                              <w:t>threadRecv</w:t>
+                            </w:r>
+                            <w:proofErr w:type="gramEnd"/>
+                            <w:r>
+                              <w:t>()</w:t>
                             </w:r>
                           </w:p>
                         </w:txbxContent>
@@ -6929,7 +7200,25 @@
           <w:sz w:val="28"/>
           <w:szCs w:val="28"/>
         </w:rPr>
-        <w:t>It should be noted that the threadSend() and threadRecv() functions open threads which run the sendFile() and recvFile() functions respectively.</w:t>
+        <w:t xml:space="preserve">It should be noted that the </w:t>
+      </w:r>
+      <w:proofErr w:type="gramStart"/>
+      <w:r>
+        <w:rPr>
+          <w:rFonts w:ascii="Arial" w:hAnsi="Arial" w:cs="Arial"/>
+          <w:sz w:val="28"/>
+          <w:szCs w:val="28"/>
+        </w:rPr>
+        <w:t>threadSend(</w:t>
+      </w:r>
+      <w:proofErr w:type="gramEnd"/>
+      <w:r>
+        <w:rPr>
+          <w:rFonts w:ascii="Arial" w:hAnsi="Arial" w:cs="Arial"/>
+          <w:sz w:val="28"/>
+          <w:szCs w:val="28"/>
+        </w:rPr>
+        <w:t>) and threadRecv() functions open threads which run the sendFile() and recvFile() functions respectively.</w:t>
       </w:r>
     </w:p>
     <w:p>
@@ -7400,7 +7689,35 @@
           <w:sz w:val="28"/>
           <w:szCs w:val="28"/>
         </w:rPr>
-        <w:t xml:space="preserve"> recv()</w:t>
+        <w:t xml:space="preserve"> </w:t>
+      </w:r>
+      <w:proofErr w:type="spellStart"/>
+      <w:proofErr w:type="gramStart"/>
+      <w:r>
+        <w:rPr>
+          <w:rFonts w:ascii="Arial" w:hAnsi="Arial" w:cs="Arial"/>
+          <w:sz w:val="28"/>
+          <w:szCs w:val="28"/>
+        </w:rPr>
+        <w:t>recv</w:t>
+      </w:r>
+      <w:proofErr w:type="spellEnd"/>
+      <w:r>
+        <w:rPr>
+          <w:rFonts w:ascii="Arial" w:hAnsi="Arial" w:cs="Arial"/>
+          <w:sz w:val="28"/>
+          <w:szCs w:val="28"/>
+        </w:rPr>
+        <w:t>(</w:t>
+      </w:r>
+      <w:proofErr w:type="gramEnd"/>
+      <w:r>
+        <w:rPr>
+          <w:rFonts w:ascii="Arial" w:hAnsi="Arial" w:cs="Arial"/>
+          <w:sz w:val="28"/>
+          <w:szCs w:val="28"/>
+        </w:rPr>
+        <w:t>)</w:t>
       </w:r>
       <w:r>
         <w:rPr>
@@ -7568,6 +7885,8 @@
           <w:szCs w:val="28"/>
         </w:rPr>
       </w:pPr>
+      <w:proofErr w:type="spellStart"/>
+      <w:proofErr w:type="gramStart"/>
       <w:r>
         <w:rPr>
           <w:rFonts w:ascii="Arial" w:hAnsi="Arial" w:cs="Arial"/>
@@ -7576,7 +7895,51 @@
           <w:sz w:val="28"/>
           <w:szCs w:val="28"/>
         </w:rPr>
-        <w:t>file_name,received_file = received_package.split(</w:t>
+        <w:t>file</w:t>
+      </w:r>
+      <w:proofErr w:type="gramEnd"/>
+      <w:r>
+        <w:rPr>
+          <w:rFonts w:ascii="Arial" w:hAnsi="Arial" w:cs="Arial"/>
+          <w:b/>
+          <w:color w:val="548DD4" w:themeColor="text2" w:themeTint="99"/>
+          <w:sz w:val="28"/>
+          <w:szCs w:val="28"/>
+        </w:rPr>
+        <w:t>_name,received_file</w:t>
+      </w:r>
+      <w:proofErr w:type="spellEnd"/>
+      <w:r>
+        <w:rPr>
+          <w:rFonts w:ascii="Arial" w:hAnsi="Arial" w:cs="Arial"/>
+          <w:b/>
+          <w:color w:val="548DD4" w:themeColor="text2" w:themeTint="99"/>
+          <w:sz w:val="28"/>
+          <w:szCs w:val="28"/>
+        </w:rPr>
+        <w:t xml:space="preserve"> = </w:t>
+      </w:r>
+      <w:proofErr w:type="spellStart"/>
+      <w:r>
+        <w:rPr>
+          <w:rFonts w:ascii="Arial" w:hAnsi="Arial" w:cs="Arial"/>
+          <w:b/>
+          <w:color w:val="548DD4" w:themeColor="text2" w:themeTint="99"/>
+          <w:sz w:val="28"/>
+          <w:szCs w:val="28"/>
+        </w:rPr>
+        <w:t>received_package.split</w:t>
+      </w:r>
+      <w:proofErr w:type="spellEnd"/>
+      <w:r>
+        <w:rPr>
+          <w:rFonts w:ascii="Arial" w:hAnsi="Arial" w:cs="Arial"/>
+          <w:b/>
+          <w:color w:val="548DD4" w:themeColor="text2" w:themeTint="99"/>
+          <w:sz w:val="28"/>
+          <w:szCs w:val="28"/>
+        </w:rPr>
+        <w:t>(</w:t>
       </w:r>
       <w:r>
         <w:rPr>
@@ -7900,7 +8263,25 @@
           <w:sz w:val="28"/>
           <w:szCs w:val="28"/>
         </w:rPr>
-        <w:t>after doing a some research I decided to implement threading into my program so I could run the code that is sending or receiving a file</w:t>
+        <w:t xml:space="preserve">after doing </w:t>
+      </w:r>
+      <w:proofErr w:type="gramStart"/>
+      <w:r>
+        <w:rPr>
+          <w:rFonts w:ascii="Arial" w:hAnsi="Arial" w:cs="Arial"/>
+          <w:sz w:val="28"/>
+          <w:szCs w:val="28"/>
+        </w:rPr>
+        <w:t>a some</w:t>
+      </w:r>
+      <w:proofErr w:type="gramEnd"/>
+      <w:r>
+        <w:rPr>
+          <w:rFonts w:ascii="Arial" w:hAnsi="Arial" w:cs="Arial"/>
+          <w:sz w:val="28"/>
+          <w:szCs w:val="28"/>
+        </w:rPr>
+        <w:t xml:space="preserve"> research I decided to implement threading into my program so I could run the code that is sending or receiving a file</w:t>
       </w:r>
       <w:r>
         <w:rPr>
@@ -8356,93 +8737,165 @@
           <w:sz w:val="28"/>
           <w:szCs w:val="28"/>
         </w:rPr>
-        <w:t xml:space="preserve"> or stop or hinder the core functionality of the program.</w:t>
-      </w:r>
-    </w:p>
-    <w:p>
-      <w:pPr>
-        <w:rPr>
-          <w:rFonts w:ascii="Arial" w:hAnsi="Arial" w:cs="Arial"/>
-          <w:sz w:val="28"/>
-          <w:szCs w:val="28"/>
-        </w:rPr>
-      </w:pPr>
-    </w:p>
-    <w:p>
-      <w:pPr>
-        <w:rPr>
-          <w:rFonts w:ascii="Arial" w:hAnsi="Arial" w:cs="Arial"/>
-          <w:sz w:val="28"/>
-          <w:szCs w:val="28"/>
-        </w:rPr>
-      </w:pPr>
-      <w:r>
-        <w:rPr>
-          <w:rFonts w:ascii="Arial" w:hAnsi="Arial" w:cs="Arial"/>
-          <w:sz w:val="28"/>
-          <w:szCs w:val="28"/>
-        </w:rPr>
-        <w:t xml:space="preserve">The last bug I didn’t get time to fix </w:t>
-      </w:r>
-      <w:r>
-        <w:rPr>
-          <w:rFonts w:ascii="Arial" w:hAnsi="Arial" w:cs="Arial"/>
-          <w:sz w:val="28"/>
-          <w:szCs w:val="28"/>
-        </w:rPr>
-        <w:t xml:space="preserve">is a problem with the threading </w:t>
-      </w:r>
-      <w:r>
-        <w:rPr>
-          <w:rFonts w:ascii="Arial" w:hAnsi="Arial" w:cs="Arial"/>
-          <w:sz w:val="28"/>
-          <w:szCs w:val="28"/>
-        </w:rPr>
-        <w:t>system;</w:t>
-      </w:r>
-      <w:r>
-        <w:rPr>
-          <w:rFonts w:ascii="Arial" w:hAnsi="Arial" w:cs="Arial"/>
-          <w:sz w:val="28"/>
-          <w:szCs w:val="28"/>
-        </w:rPr>
-        <w:t xml:space="preserve"> I’ve done some research into what’</w:t>
-      </w:r>
-      <w:r>
-        <w:rPr>
-          <w:rFonts w:ascii="Arial" w:hAnsi="Arial" w:cs="Arial"/>
-          <w:sz w:val="28"/>
-          <w:szCs w:val="28"/>
-        </w:rPr>
-        <w:t xml:space="preserve">s causing the bug but didn’t get time to fix and test the fix fully. </w:t>
-      </w:r>
-      <w:r>
-        <w:rPr>
-          <w:rFonts w:ascii="Arial" w:hAnsi="Arial" w:cs="Arial"/>
-          <w:sz w:val="28"/>
-          <w:szCs w:val="28"/>
-        </w:rPr>
-        <w:t xml:space="preserve">This bug doesn’t cause the program to crash It just presents an error when the user tells the program to listen for connections, while it is already listening connections. I’ve tried to add a ‘listening’ Boolean that changes to true when the program is already listening but sometimes it still </w:t>
-      </w:r>
-      <w:r>
-        <w:rPr>
-          <w:rFonts w:ascii="Arial" w:hAnsi="Arial" w:cs="Arial"/>
-          <w:sz w:val="28"/>
-          <w:szCs w:val="28"/>
-        </w:rPr>
-        <w:t>presents an error which is a problems I haven’t solved as of yet.</w:t>
+        <w:t xml:space="preserve"> or stop or hinder the core functionality of the program</w:t>
+      </w:r>
+      <w:r>
+        <w:rPr>
+          <w:rFonts w:ascii="Arial" w:hAnsi="Arial" w:cs="Arial"/>
+          <w:sz w:val="28"/>
+          <w:szCs w:val="28"/>
+        </w:rPr>
+        <w:t>.</w:t>
+      </w:r>
+    </w:p>
+    <w:p>
+      <w:pPr>
+        <w:rPr>
+          <w:rFonts w:ascii="Arial" w:hAnsi="Arial" w:cs="Arial"/>
+          <w:sz w:val="28"/>
+          <w:szCs w:val="28"/>
+        </w:rPr>
+      </w:pPr>
+    </w:p>
+    <w:p>
+      <w:pPr>
+        <w:rPr>
+          <w:rFonts w:ascii="Arial" w:hAnsi="Arial" w:cs="Arial"/>
+          <w:sz w:val="28"/>
+          <w:szCs w:val="28"/>
+        </w:rPr>
+      </w:pPr>
+      <w:r>
+        <w:rPr>
+          <w:rFonts w:ascii="Arial" w:hAnsi="Arial" w:cs="Arial"/>
+          <w:sz w:val="28"/>
+          <w:szCs w:val="28"/>
+        </w:rPr>
+        <w:t xml:space="preserve">The most </w:t>
+      </w:r>
+      <w:r>
+        <w:rPr>
+          <w:rFonts w:ascii="Arial" w:hAnsi="Arial" w:cs="Arial"/>
+          <w:sz w:val="28"/>
+          <w:szCs w:val="28"/>
+        </w:rPr>
+        <w:t xml:space="preserve">prominent bug </w:t>
+      </w:r>
+      <w:r>
+        <w:rPr>
+          <w:rFonts w:ascii="Arial" w:hAnsi="Arial" w:cs="Arial"/>
+          <w:sz w:val="28"/>
+          <w:szCs w:val="28"/>
+        </w:rPr>
+        <w:t>I had was a problem with the user interface where when the user told the client to listen for an incoming conne</w:t>
       </w:r>
       <w:bookmarkStart w:id="0" w:name="_GoBack"/>
       <w:bookmarkEnd w:id="0"/>
-    </w:p>
-    <w:p>
-      <w:pPr>
-        <w:rPr>
-          <w:rFonts w:ascii="Arial" w:hAnsi="Arial" w:cs="Arial"/>
-          <w:sz w:val="28"/>
-          <w:szCs w:val="28"/>
-        </w:rPr>
-      </w:pPr>
+      <w:r>
+        <w:rPr>
+          <w:rFonts w:ascii="Arial" w:hAnsi="Arial" w:cs="Arial"/>
+          <w:sz w:val="28"/>
+          <w:szCs w:val="28"/>
+        </w:rPr>
+        <w:t xml:space="preserve">ction </w:t>
+      </w:r>
+      <w:r>
+        <w:rPr>
+          <w:rFonts w:ascii="Arial" w:hAnsi="Arial" w:cs="Arial"/>
+          <w:sz w:val="28"/>
+          <w:szCs w:val="28"/>
+        </w:rPr>
+        <w:t xml:space="preserve">the program </w:t>
+      </w:r>
+      <w:r>
+        <w:rPr>
+          <w:rFonts w:ascii="Arial" w:hAnsi="Arial" w:cs="Arial"/>
+          <w:sz w:val="28"/>
+          <w:szCs w:val="28"/>
+        </w:rPr>
+        <w:t>throws out the following error.</w:t>
+      </w:r>
+    </w:p>
+    <w:p>
+      <w:pPr>
+        <w:rPr>
+          <w:rFonts w:ascii="Arial" w:hAnsi="Arial" w:cs="Arial"/>
+          <w:sz w:val="28"/>
+          <w:szCs w:val="28"/>
+        </w:rPr>
+      </w:pPr>
+      <w:r>
+        <w:rPr>
+          <w:rFonts w:ascii="Arial" w:hAnsi="Arial" w:cs="Arial"/>
+          <w:noProof/>
+          <w:sz w:val="28"/>
+          <w:szCs w:val="28"/>
+          <w:lang w:val="en-US"/>
+        </w:rPr>
+        <w:drawing>
+          <wp:anchor distT="0" distB="0" distL="114300" distR="114300" simplePos="0" relativeHeight="251727872" behindDoc="0" locked="0" layoutInCell="1" allowOverlap="1" wp14:anchorId="1B1AF213" wp14:editId="17110359">
+            <wp:simplePos x="0" y="0"/>
+            <wp:positionH relativeFrom="column">
+              <wp:posOffset>0</wp:posOffset>
+            </wp:positionH>
+            <wp:positionV relativeFrom="paragraph">
+              <wp:posOffset>0</wp:posOffset>
+            </wp:positionV>
+            <wp:extent cx="5270500" cy="2120900"/>
+            <wp:effectExtent l="0" t="0" r="12700" b="12700"/>
+            <wp:wrapTight wrapText="bothSides">
+              <wp:wrapPolygon edited="0">
+                <wp:start x="0" y="0"/>
+                <wp:lineTo x="0" y="21471"/>
+                <wp:lineTo x="21548" y="21471"/>
+                <wp:lineTo x="21548" y="0"/>
+                <wp:lineTo x="0" y="0"/>
+              </wp:wrapPolygon>
+            </wp:wrapTight>
+            <wp:docPr id="59" name="Picture 59"/>
+            <wp:cNvGraphicFramePr>
+              <a:graphicFrameLocks xmlns:a="http://schemas.openxmlformats.org/drawingml/2006/main" noChangeAspect="1"/>
+            </wp:cNvGraphicFramePr>
+            <a:graphic xmlns:a="http://schemas.openxmlformats.org/drawingml/2006/main">
+              <a:graphicData uri="http://schemas.openxmlformats.org/drawingml/2006/picture">
+                <pic:pic xmlns:pic="http://schemas.openxmlformats.org/drawingml/2006/picture">
+                  <pic:nvPicPr>
+                    <pic:cNvPr id="0" name="FTPError.tiff"/>
+                    <pic:cNvPicPr/>
+                  </pic:nvPicPr>
+                  <pic:blipFill>
+                    <a:blip r:embed="rId19">
+                      <a:extLst>
+                        <a:ext uri="{28A0092B-C50C-407E-A947-70E740481C1C}">
+                          <a14:useLocalDpi xmlns:a14="http://schemas.microsoft.com/office/drawing/2010/main" val="0"/>
+                        </a:ext>
+                      </a:extLst>
+                    </a:blip>
+                    <a:stretch>
+                      <a:fillRect/>
+                    </a:stretch>
+                  </pic:blipFill>
+                  <pic:spPr>
+                    <a:xfrm>
+                      <a:off x="0" y="0"/>
+                      <a:ext cx="5270500" cy="2120900"/>
+                    </a:xfrm>
+                    <a:prstGeom prst="rect">
+                      <a:avLst/>
+                    </a:prstGeom>
+                  </pic:spPr>
+                </pic:pic>
+              </a:graphicData>
+            </a:graphic>
+            <wp14:sizeRelH relativeFrom="page">
+              <wp14:pctWidth>0</wp14:pctWidth>
+            </wp14:sizeRelH>
+            <wp14:sizeRelV relativeFrom="page">
+              <wp14:pctHeight>0</wp14:pctHeight>
+            </wp14:sizeRelV>
+          </wp:anchor>
+        </w:drawing>
+      </w:r>
     </w:p>
     <w:p>
       <w:pPr>
@@ -9430,7 +9883,7 @@
 </file>
 
 <file path=customXml/itemProps1.xml><?xml version="1.0" encoding="utf-8"?>
-<ds:datastoreItem xmlns:ds="http://schemas.openxmlformats.org/officeDocument/2006/customXml" ds:itemID="{DEA23BCF-7714-9247-9CAC-8DE966B28A58}">
+<ds:datastoreItem xmlns:ds="http://schemas.openxmlformats.org/officeDocument/2006/customXml" ds:itemID="{5516E64E-8F14-7A43-B1A0-BF05D0747AF5}">
   <ds:schemaRefs>
     <ds:schemaRef ds:uri="http://schemas.openxmlformats.org/officeDocument/2006/bibliography"/>
   </ds:schemaRefs>

</xml_diff>